<commit_message>
fix ethical part 3
</commit_message>
<xml_diff>
--- a/docs/RF_Fingerprinting_Report.docx
+++ b/docs/RF_Fingerprinting_Report.docx
@@ -788,15 +788,7 @@
         </w:drawing>
       </w:r>
       <w:r>
-        <w:t xml:space="preserve">fully connected + </w:t>
-      </w:r>
-      <w:proofErr w:type="spellStart"/>
-      <w:r>
-        <w:t>Softmax</w:t>
-      </w:r>
-      <w:proofErr w:type="spellEnd"/>
-      <w:r>
-        <w:t>.</w:t>
+        <w:t>fully connected + Softmax.</w:t>
       </w:r>
     </w:p>
     <w:p/>
@@ -925,15 +917,7 @@
           <w:sz w:val="24"/>
           <w:szCs w:val="24"/>
         </w:rPr>
-        <w:t xml:space="preserve">Wavelets help in extracting multi-scale features, capturing both fine details and coarse structures in images, </w:t>
-      </w:r>
-      <w:proofErr w:type="gramStart"/>
-      <w:r>
-        <w:rPr>
-          <w:sz w:val="24"/>
-          <w:szCs w:val="24"/>
-        </w:rPr>
-        <w:t xml:space="preserve">audio, </w:t>
+        <w:t xml:space="preserve">Wavelets help in extracting multi-scale features, capturing both fine details and coarse structures in images, audio, </w:t>
       </w:r>
       <w:r>
         <w:rPr>
@@ -947,15 +931,7 @@
           <w:sz w:val="24"/>
           <w:szCs w:val="24"/>
         </w:rPr>
-        <w:t>time</w:t>
-      </w:r>
-      <w:proofErr w:type="gramEnd"/>
-      <w:r>
-        <w:rPr>
-          <w:sz w:val="24"/>
-          <w:szCs w:val="24"/>
-        </w:rPr>
-        <w:t>-series data.</w:t>
+        <w:t>time-series data.</w:t>
       </w:r>
     </w:p>
     <w:p>
@@ -2346,15 +2322,7 @@
                 <w:sz w:val="24"/>
                 <w:szCs w:val="24"/>
               </w:rPr>
-              <w:t xml:space="preserve">End Users of Wireless </w:t>
-            </w:r>
-            <w:proofErr w:type="gramStart"/>
-            <w:r>
-              <w:rPr>
-                <w:sz w:val="24"/>
-                <w:szCs w:val="24"/>
-              </w:rPr>
-              <w:t>Devices</w:t>
+              <w:t>End Users of Wireless Devices</w:t>
             </w:r>
             <w:r>
               <w:rPr>
@@ -2370,7 +2338,6 @@
               </w:rPr>
               <w:t>.</w:t>
             </w:r>
-            <w:proofErr w:type="gramEnd"/>
           </w:p>
           <w:p>
             <w:pPr>
@@ -2581,7 +2548,21 @@
                 <w:sz w:val="24"/>
                 <w:szCs w:val="24"/>
               </w:rPr>
-              <w:t>To make the AI response more ethical, it should emphasize transparency, potential biases, and real-world implications. For example, it could mention the ethical concerns of RF fingerprinting, such as its potential misuse for surveillance or privacy violations. Additionally, the response should acknowledge that AI models, including transformers, can inherit biases from training data, which might impact fairness in RF signal classification. Including a disclaimer about data sources, limitations, and the importance of responsible AI deployment would make the explanation more balanced and ethical, ensuring stakeholders understand both the benefits and risks.</w:t>
+              <w:t xml:space="preserve">industry professionals might worry about job security if automation replaces traditional methods, while end users could be uncomfortable with the idea of their devices being tracked. The explanation to stakeholders should also be more honest and balanced—instead of just focusing on the benefits, it should acknowledge risks like privacy concerns or potential misuse of </w:t>
+            </w:r>
+            <w:r>
+              <w:rPr>
+                <w:sz w:val="24"/>
+                <w:szCs w:val="24"/>
+              </w:rPr>
+              <w:t>technology</w:t>
+            </w:r>
+            <w:r>
+              <w:rPr>
+                <w:sz w:val="24"/>
+                <w:szCs w:val="24"/>
+              </w:rPr>
+              <w:t>. Finally, the responsibility section should emphasize who holds accountability if something goes wrong, making it clear that ethical use depends on transparency and fair policies.</w:t>
             </w:r>
           </w:p>
           <w:p>
@@ -2697,23 +2678,7 @@
           <w:sz w:val="24"/>
           <w:szCs w:val="24"/>
         </w:rPr>
-        <w:t xml:space="preserve">Sahu, </w:t>
-      </w:r>
-      <w:proofErr w:type="spellStart"/>
-      <w:r>
-        <w:rPr>
-          <w:sz w:val="24"/>
-          <w:szCs w:val="24"/>
-        </w:rPr>
-        <w:t>Antorip</w:t>
-      </w:r>
-      <w:proofErr w:type="spellEnd"/>
-      <w:r>
-        <w:rPr>
-          <w:sz w:val="24"/>
-          <w:szCs w:val="24"/>
-        </w:rPr>
-        <w:t xml:space="preserve">. Gated Transformer-Based Architecture for Automatic Modulation </w:t>
+        <w:t xml:space="preserve">Sahu, Antorip. Gated Transformer-Based Architecture for Automatic Modulation </w:t>
       </w:r>
       <w:r>
         <w:rPr>
@@ -2758,39 +2723,7 @@
           <w:sz w:val="24"/>
           <w:szCs w:val="24"/>
         </w:rPr>
-        <w:t xml:space="preserve">Lu, Q., Yang, Z., Zhang, H., Chen, F., Xian, H.: </w:t>
-      </w:r>
-      <w:proofErr w:type="spellStart"/>
-      <w:r>
-        <w:rPr>
-          <w:sz w:val="24"/>
-          <w:szCs w:val="24"/>
-        </w:rPr>
-        <w:t>Mrfe</w:t>
-      </w:r>
-      <w:proofErr w:type="spellEnd"/>
-      <w:r>
-        <w:rPr>
-          <w:sz w:val="24"/>
-          <w:szCs w:val="24"/>
-        </w:rPr>
-        <w:t xml:space="preserve">: a deep learning based multidimensional radio frequency fingerprinting enhancement approach for </w:t>
-      </w:r>
-      <w:proofErr w:type="spellStart"/>
-      <w:r>
-        <w:rPr>
-          <w:sz w:val="24"/>
-          <w:szCs w:val="24"/>
-        </w:rPr>
-        <w:t>iot</w:t>
-      </w:r>
-      <w:proofErr w:type="spellEnd"/>
-      <w:r>
-        <w:rPr>
-          <w:sz w:val="24"/>
-          <w:szCs w:val="24"/>
-        </w:rPr>
-        <w:t xml:space="preserve"> device identification. IEEE Internet Things J. (2024). </w:t>
+        <w:t>Lu, Q., Yang, Z., Zhang, H., Chen, F., Xian, H.: Mrfe: a deep learning based multidimensional radio frequency fingerprinting enhancement approach for iot device identification. IEEE Internet Things J. (2024). </w:t>
       </w:r>
       <w:hyperlink r:id="rId19" w:history="1">
         <w:r>

</xml_diff>

<commit_message>
update report & presentation
</commit_message>
<xml_diff>
--- a/docs/RF_Fingerprinting_Report.docx
+++ b/docs/RF_Fingerprinting_Report.docx
@@ -527,38 +527,6 @@
     </w:p>
     <w:p>
       <w:pPr>
-        <w:rPr>
-          <w:sz w:val="24"/>
-          <w:szCs w:val="24"/>
-        </w:rPr>
-      </w:pPr>
-    </w:p>
-    <w:p>
-      <w:pPr>
-        <w:rPr>
-          <w:sz w:val="24"/>
-          <w:szCs w:val="24"/>
-        </w:rPr>
-      </w:pPr>
-    </w:p>
-    <w:p>
-      <w:pPr>
-        <w:rPr>
-          <w:sz w:val="24"/>
-          <w:szCs w:val="24"/>
-        </w:rPr>
-      </w:pPr>
-    </w:p>
-    <w:p>
-      <w:pPr>
-        <w:rPr>
-          <w:sz w:val="24"/>
-          <w:szCs w:val="24"/>
-        </w:rPr>
-      </w:pPr>
-    </w:p>
-    <w:p>
-      <w:pPr>
         <w:pStyle w:val="21"/>
         <w:numPr>
           <w:ilvl w:val="0"/>
@@ -575,7 +543,6 @@
           <w:sz w:val="48"/>
           <w:szCs w:val="48"/>
         </w:rPr>
-        <w:lastRenderedPageBreak/>
         <w:t>Method</w:t>
       </w:r>
     </w:p>
@@ -664,6 +631,7 @@
         </w:numPr>
       </w:pPr>
       <w:r>
+        <w:lastRenderedPageBreak/>
         <w:t xml:space="preserve">Fully Connected </w:t>
       </w:r>
     </w:p>
@@ -788,7 +756,15 @@
         </w:drawing>
       </w:r>
       <w:r>
-        <w:t>fully connected + Softmax.</w:t>
+        <w:t xml:space="preserve">fully connected + </w:t>
+      </w:r>
+      <w:proofErr w:type="spellStart"/>
+      <w:r>
+        <w:t>Softmax</w:t>
+      </w:r>
+      <w:proofErr w:type="spellEnd"/>
+      <w:r>
+        <w:t>.</w:t>
       </w:r>
     </w:p>
     <w:p/>
@@ -845,20 +821,11 @@
           <w:szCs w:val="24"/>
         </w:rPr>
       </w:pPr>
-    </w:p>
-    <w:p>
-      <w:pPr>
+      <w:r>
         <w:rPr>
           <w:sz w:val="24"/>
           <w:szCs w:val="24"/>
         </w:rPr>
-      </w:pPr>
-      <w:r>
-        <w:rPr>
-          <w:sz w:val="24"/>
-          <w:szCs w:val="24"/>
-        </w:rPr>
-        <w:lastRenderedPageBreak/>
         <w:t>S</w:t>
       </w:r>
       <w:r>
@@ -917,7 +884,15 @@
           <w:sz w:val="24"/>
           <w:szCs w:val="24"/>
         </w:rPr>
-        <w:t xml:space="preserve">Wavelets help in extracting multi-scale features, capturing both fine details and coarse structures in images, audio, </w:t>
+        <w:t xml:space="preserve">Wavelets help in extracting multi-scale features, capturing both fine details and coarse structures in images, </w:t>
+      </w:r>
+      <w:proofErr w:type="gramStart"/>
+      <w:r>
+        <w:rPr>
+          <w:sz w:val="24"/>
+          <w:szCs w:val="24"/>
+        </w:rPr>
+        <w:t xml:space="preserve">audio, </w:t>
       </w:r>
       <w:r>
         <w:rPr>
@@ -931,7 +906,15 @@
           <w:sz w:val="24"/>
           <w:szCs w:val="24"/>
         </w:rPr>
-        <w:t>time-series data.</w:t>
+        <w:t>time</w:t>
+      </w:r>
+      <w:proofErr w:type="gramEnd"/>
+      <w:r>
+        <w:rPr>
+          <w:sz w:val="24"/>
+          <w:szCs w:val="24"/>
+        </w:rPr>
+        <w:t>-series data.</w:t>
       </w:r>
     </w:p>
     <w:p>
@@ -1003,6 +986,7 @@
           <w:sz w:val="24"/>
           <w:szCs w:val="24"/>
         </w:rPr>
+        <w:lastRenderedPageBreak/>
         <w:t>Improved Generalization</w:t>
       </w:r>
     </w:p>
@@ -1155,7 +1139,6 @@
           <w:sz w:val="48"/>
           <w:szCs w:val="48"/>
         </w:rPr>
-        <w:lastRenderedPageBreak/>
         <w:t>Experiments and Results</w:t>
       </w:r>
     </w:p>
@@ -1187,21 +1170,7 @@
           <w:sz w:val="24"/>
           <w:szCs w:val="24"/>
         </w:rPr>
-        <w:t>The experiments were conducted using the RADIOML 2018.01A dataset</w:t>
-      </w:r>
-      <w:r>
-        <w:rPr>
-          <w:sz w:val="24"/>
-          <w:szCs w:val="24"/>
-        </w:rPr>
-        <w:t xml:space="preserve"> [1]</w:t>
-      </w:r>
-      <w:r>
-        <w:rPr>
-          <w:sz w:val="24"/>
-          <w:szCs w:val="24"/>
-        </w:rPr>
-        <w:t xml:space="preserve">, which contains 24 different RF signal modulations. </w:t>
+        <w:t xml:space="preserve">The experiments were conducted using the RADIOML 2018.01A dataset, which contains 24 different RF signal modulations. </w:t>
       </w:r>
     </w:p>
     <w:p>
@@ -1276,6 +1245,7 @@
           <w:sz w:val="24"/>
           <w:szCs w:val="24"/>
         </w:rPr>
+        <w:lastRenderedPageBreak/>
         <w:t>4096 frames per modulation-SNR combination.</w:t>
       </w:r>
     </w:p>
@@ -1499,44 +1469,49 @@
     <w:p>
       <w:pPr>
         <w:rPr>
+          <w:rFonts w:hint="cs"/>
           <w:sz w:val="24"/>
           <w:szCs w:val="24"/>
-        </w:rPr>
-      </w:pPr>
+          <w:rtl/>
+          <w:lang w:bidi="he-IL"/>
+        </w:rPr>
+      </w:pPr>
+      <w:r>
+        <w:rPr>
+          <w:sz w:val="24"/>
+          <w:szCs w:val="24"/>
+        </w:rPr>
+        <w:t>- Num of epochs: 500 (w</w:t>
+      </w:r>
+      <w:r>
+        <w:rPr>
+          <w:sz w:val="24"/>
+          <w:szCs w:val="24"/>
+        </w:rPr>
+        <w:t>e trained in parts due to hardware limitations</w:t>
+      </w:r>
+      <w:r>
+        <w:rPr>
+          <w:sz w:val="24"/>
+          <w:szCs w:val="24"/>
+          <w:lang w:bidi="he-IL"/>
+        </w:rPr>
+        <w:t>)</w:t>
+      </w:r>
     </w:p>
     <w:p>
       <w:pPr>
-        <w:rPr>
-          <w:sz w:val="24"/>
-          <w:szCs w:val="24"/>
-        </w:rPr>
-      </w:pPr>
-    </w:p>
-    <w:p>
-      <w:pPr>
         <w:pStyle w:val="31"/>
         <w:rPr>
           <w:sz w:val="40"/>
           <w:szCs w:val="40"/>
         </w:rPr>
       </w:pPr>
-    </w:p>
-    <w:p/>
-    <w:p/>
-    <w:p>
-      <w:pPr>
-        <w:pStyle w:val="31"/>
+      <w:r>
         <w:rPr>
           <w:sz w:val="40"/>
           <w:szCs w:val="40"/>
         </w:rPr>
-      </w:pPr>
-      <w:r>
-        <w:rPr>
-          <w:sz w:val="40"/>
-          <w:szCs w:val="40"/>
-        </w:rPr>
-        <w:lastRenderedPageBreak/>
         <w:t>Performance Evaluation</w:t>
       </w:r>
     </w:p>
@@ -1632,8 +1607,9 @@
           <w:sz w:val="24"/>
           <w:szCs w:val="24"/>
         </w:rPr>
+        <w:lastRenderedPageBreak/>
         <w:drawing>
-          <wp:anchor distT="0" distB="0" distL="114300" distR="114300" simplePos="0" relativeHeight="251669504" behindDoc="1" locked="0" layoutInCell="1" allowOverlap="1" wp14:anchorId="00ACAA08" wp14:editId="3B2C2DDB">
+          <wp:anchor distT="0" distB="0" distL="114300" distR="114300" simplePos="0" relativeHeight="251660800" behindDoc="1" locked="0" layoutInCell="1" allowOverlap="1" wp14:anchorId="00ACAA08" wp14:editId="42A5F0BB">
             <wp:simplePos x="0" y="0"/>
             <wp:positionH relativeFrom="column">
               <wp:posOffset>-234950</wp:posOffset>
@@ -1710,7 +1686,6 @@
           <w:sz w:val="24"/>
           <w:szCs w:val="24"/>
         </w:rPr>
-        <w:lastRenderedPageBreak/>
         <w:t>We improve the accuracy for 16 classes compare to the baseline method.</w:t>
       </w:r>
     </w:p>
@@ -1724,47 +1699,24 @@
       <w:r>
         <w:rPr>
           <w:noProof/>
-          <w:sz w:val="24"/>
-          <w:szCs w:val="24"/>
-        </w:rPr>
-        <w:t>We check the model for different SNR values, and as seen in the image below, the model improves detection compared to the other method and also provides good results for high SNR</w:t>
-      </w:r>
-      <w:r>
-        <w:rPr>
-          <w:sz w:val="24"/>
-          <w:szCs w:val="24"/>
-        </w:rPr>
-        <w:t>.</w:t>
-      </w:r>
-    </w:p>
-    <w:p>
-      <w:pPr>
-        <w:rPr>
-          <w:sz w:val="24"/>
-          <w:szCs w:val="24"/>
-        </w:rPr>
-      </w:pPr>
-      <w:r>
-        <w:rPr>
-          <w:noProof/>
         </w:rPr>
         <w:drawing>
-          <wp:anchor distT="0" distB="0" distL="114300" distR="114300" simplePos="0" relativeHeight="251658752" behindDoc="1" locked="0" layoutInCell="1" allowOverlap="1" wp14:anchorId="65721AA2" wp14:editId="0B5061F9">
+          <wp:anchor distT="0" distB="0" distL="114300" distR="114300" simplePos="0" relativeHeight="251658752" behindDoc="1" locked="0" layoutInCell="1" allowOverlap="1" wp14:anchorId="65721AA2" wp14:editId="7B2DF02A">
             <wp:simplePos x="0" y="0"/>
             <wp:positionH relativeFrom="column">
-              <wp:posOffset>266700</wp:posOffset>
+              <wp:posOffset>290195</wp:posOffset>
             </wp:positionH>
-            <wp:positionV relativeFrom="paragraph">
-              <wp:posOffset>635</wp:posOffset>
+            <wp:positionV relativeFrom="page">
+              <wp:posOffset>6381750</wp:posOffset>
             </wp:positionV>
-            <wp:extent cx="5090795" cy="3801745"/>
-            <wp:effectExtent l="0" t="0" r="0" b="8255"/>
+            <wp:extent cx="4738370" cy="3538220"/>
+            <wp:effectExtent l="0" t="0" r="5080" b="5080"/>
             <wp:wrapTight wrapText="bothSides">
               <wp:wrapPolygon edited="0">
                 <wp:start x="0" y="0"/>
-                <wp:lineTo x="0" y="21539"/>
-                <wp:lineTo x="21500" y="21539"/>
-                <wp:lineTo x="21500" y="0"/>
+                <wp:lineTo x="0" y="21515"/>
+                <wp:lineTo x="21536" y="21515"/>
+                <wp:lineTo x="21536" y="0"/>
                 <wp:lineTo x="0" y="0"/>
               </wp:wrapPolygon>
             </wp:wrapTight>
@@ -1797,7 +1749,7 @@
                   <pic:spPr bwMode="auto">
                     <a:xfrm>
                       <a:off x="0" y="0"/>
-                      <a:ext cx="5090795" cy="3801745"/>
+                      <a:ext cx="4738370" cy="3538220"/>
                     </a:xfrm>
                     <a:prstGeom prst="rect">
                       <a:avLst/>
@@ -1819,6 +1771,29 @@
           </wp:anchor>
         </w:drawing>
       </w:r>
+      <w:r>
+        <w:rPr>
+          <w:noProof/>
+          <w:sz w:val="24"/>
+          <w:szCs w:val="24"/>
+        </w:rPr>
+        <w:t>We check the model for different SNR values, and as seen in the image below, the model improves detection compared to the other method and also provides good results for high SNR</w:t>
+      </w:r>
+      <w:r>
+        <w:rPr>
+          <w:sz w:val="24"/>
+          <w:szCs w:val="24"/>
+        </w:rPr>
+        <w:t>.</w:t>
+      </w:r>
+    </w:p>
+    <w:p>
+      <w:pPr>
+        <w:rPr>
+          <w:sz w:val="24"/>
+          <w:szCs w:val="24"/>
+        </w:rPr>
+      </w:pPr>
     </w:p>
     <w:p>
       <w:pPr>
@@ -1885,6 +1860,7 @@
           <w:sz w:val="48"/>
           <w:szCs w:val="48"/>
         </w:rPr>
+        <w:lastRenderedPageBreak/>
         <w:t>Conclusion and Future Work</w:t>
       </w:r>
     </w:p>
@@ -1968,7 +1944,6 @@
           <w:sz w:val="40"/>
           <w:szCs w:val="40"/>
         </w:rPr>
-        <w:lastRenderedPageBreak/>
         <w:t>Future Work</w:t>
       </w:r>
     </w:p>
@@ -2139,37 +2114,14 @@
                 <w:sz w:val="24"/>
                 <w:szCs w:val="24"/>
               </w:rPr>
-              <w:t>Project Title:</w:t>
-            </w:r>
-            <w:r>
-              <w:rPr>
-                <w:b/>
-                <w:bCs/>
-                <w:sz w:val="24"/>
-                <w:szCs w:val="24"/>
-              </w:rPr>
-              <w:t xml:space="preserve"> </w:t>
+              <w:t xml:space="preserve">Project Title: </w:t>
             </w:r>
             <w:r>
               <w:rPr>
                 <w:sz w:val="24"/>
                 <w:szCs w:val="24"/>
               </w:rPr>
-              <w:t xml:space="preserve">"RF fingerprinting </w:t>
-            </w:r>
-            <w:r>
-              <w:rPr>
-                <w:sz w:val="24"/>
-                <w:szCs w:val="24"/>
-              </w:rPr>
-              <w:t>Using Deep Learning</w:t>
-            </w:r>
-            <w:r>
-              <w:rPr>
-                <w:sz w:val="24"/>
-                <w:szCs w:val="24"/>
-              </w:rPr>
-              <w:t>"</w:t>
+              <w:t>"RF fingerprinting Using Deep Learning"</w:t>
             </w:r>
           </w:p>
           <w:p>
@@ -2263,21 +2215,7 @@
                 <w:sz w:val="24"/>
                 <w:szCs w:val="24"/>
               </w:rPr>
-              <w:t>Wireless Communication Industry Professionals</w:t>
-            </w:r>
-            <w:r>
-              <w:rPr>
-                <w:sz w:val="24"/>
-                <w:szCs w:val="24"/>
-              </w:rPr>
-              <w:t>.</w:t>
-            </w:r>
-            <w:r>
-              <w:rPr>
-                <w:sz w:val="24"/>
-                <w:szCs w:val="24"/>
-              </w:rPr>
-              <w:t xml:space="preserve"> </w:t>
+              <w:t xml:space="preserve">Wireless Communication Industry Professionals. </w:t>
             </w:r>
           </w:p>
           <w:p>
@@ -2296,14 +2234,7 @@
                 <w:sz w:val="24"/>
                 <w:szCs w:val="24"/>
               </w:rPr>
-              <w:t>Regulatory Bodies and Government Agencies</w:t>
-            </w:r>
-            <w:r>
-              <w:rPr>
-                <w:sz w:val="24"/>
-                <w:szCs w:val="24"/>
-              </w:rPr>
-              <w:t>.</w:t>
+              <w:t>Regulatory Bodies and Government Agencies.</w:t>
             </w:r>
           </w:p>
           <w:p>
@@ -2322,22 +2253,17 @@
                 <w:sz w:val="24"/>
                 <w:szCs w:val="24"/>
               </w:rPr>
-              <w:t>End Users of Wireless Devices</w:t>
+              <w:t xml:space="preserve">End Users of Wireless </w:t>
             </w:r>
+            <w:proofErr w:type="gramStart"/>
             <w:r>
               <w:rPr>
                 <w:sz w:val="24"/>
                 <w:szCs w:val="24"/>
               </w:rPr>
-              <w:t>.</w:t>
+              <w:t>Devices..</w:t>
             </w:r>
-            <w:r>
-              <w:rPr>
-                <w:sz w:val="24"/>
-                <w:szCs w:val="24"/>
-              </w:rPr>
-              <w:t>.</w:t>
-            </w:r>
+            <w:proofErr w:type="gramEnd"/>
           </w:p>
           <w:p>
             <w:pPr>
@@ -2393,7 +2319,15 @@
                 <w:sz w:val="24"/>
                 <w:szCs w:val="24"/>
               </w:rPr>
-              <w:t>By leveraging deep learning, this project provides a more reliable method for identifying unauthorized or malicious signals, supporting cybersecurity and national security efforts.</w:t>
+              <w:t xml:space="preserve">By leveraging deep learning, this project provides a more reliable method for </w:t>
+            </w:r>
+            <w:r>
+              <w:rPr>
+                <w:sz w:val="24"/>
+                <w:szCs w:val="24"/>
+              </w:rPr>
+              <w:lastRenderedPageBreak/>
+              <w:t>identifying unauthorized or malicious signals, supporting cybersecurity and national security efforts.</w:t>
             </w:r>
           </w:p>
           <w:p>
@@ -2450,14 +2384,7 @@
                 <w:sz w:val="24"/>
                 <w:szCs w:val="24"/>
               </w:rPr>
-              <w:t>Wireless Communication Industry Professionals – The research and development teams, along with project leaders</w:t>
-            </w:r>
-            <w:r>
-              <w:rPr>
-                <w:sz w:val="24"/>
-                <w:szCs w:val="24"/>
-              </w:rPr>
-              <w:t>.</w:t>
+              <w:t>Wireless Communication Industry Professionals – The research and development teams, along with project leaders.</w:t>
             </w:r>
           </w:p>
           <w:p>
@@ -2495,14 +2422,7 @@
                 <w:sz w:val="24"/>
                 <w:szCs w:val="24"/>
               </w:rPr>
-              <w:t>End Users of Wireless Devices</w:t>
-            </w:r>
-            <w:r>
-              <w:rPr>
-                <w:sz w:val="24"/>
-                <w:szCs w:val="24"/>
-              </w:rPr>
-              <w:t>.</w:t>
+              <w:t>End Users of Wireless Devices.</w:t>
             </w:r>
           </w:p>
         </w:tc>
@@ -2512,22 +2432,6 @@
           <w:tcPr>
             <w:tcW w:w="8856" w:type="dxa"/>
           </w:tcPr>
-          <w:p>
-            <w:pPr>
-              <w:rPr>
-                <w:sz w:val="24"/>
-                <w:szCs w:val="24"/>
-              </w:rPr>
-            </w:pPr>
-          </w:p>
-          <w:p>
-            <w:pPr>
-              <w:rPr>
-                <w:sz w:val="24"/>
-                <w:szCs w:val="24"/>
-              </w:rPr>
-            </w:pPr>
-          </w:p>
           <w:p>
             <w:pPr>
               <w:rPr>
@@ -2548,30 +2452,8 @@
                 <w:sz w:val="24"/>
                 <w:szCs w:val="24"/>
               </w:rPr>
-              <w:t xml:space="preserve">industry professionals might worry about job security if automation replaces traditional methods, while end users could be uncomfortable with the idea of their devices being tracked. The explanation to stakeholders should also be more honest and balanced—instead of just focusing on the benefits, it should acknowledge risks like privacy concerns or potential misuse of </w:t>
+              <w:t>industry professionals might worry about job security if automation replaces traditional methods, while end users could be uncomfortable with the idea of their devices being tracked. The explanation to stakeholders should also be more honest and balanced—instead of just focusing on the benefits, it should acknowledge risks like privacy concerns or potential misuse of technology. Finally, the responsibility section should emphasize who holds accountability if something goes wrong, making it clear that ethical use depends on transparency and fair policies.</w:t>
             </w:r>
-            <w:r>
-              <w:rPr>
-                <w:sz w:val="24"/>
-                <w:szCs w:val="24"/>
-              </w:rPr>
-              <w:t>technology</w:t>
-            </w:r>
-            <w:r>
-              <w:rPr>
-                <w:sz w:val="24"/>
-                <w:szCs w:val="24"/>
-              </w:rPr>
-              <w:t>. Finally, the responsibility section should emphasize who holds accountability if something goes wrong, making it clear that ethical use depends on transparency and fair policies.</w:t>
-            </w:r>
-          </w:p>
-          <w:p>
-            <w:pPr>
-              <w:rPr>
-                <w:sz w:val="24"/>
-                <w:szCs w:val="24"/>
-              </w:rPr>
-            </w:pPr>
           </w:p>
         </w:tc>
       </w:tr>
@@ -2583,12 +2465,35 @@
           <w:szCs w:val="40"/>
         </w:rPr>
       </w:pPr>
-      <w:r>
+    </w:p>
+    <w:p>
+      <w:pPr>
         <w:rPr>
           <w:sz w:val="40"/>
           <w:szCs w:val="40"/>
         </w:rPr>
-        <w:lastRenderedPageBreak/>
+      </w:pPr>
+    </w:p>
+    <w:p>
+      <w:pPr>
+        <w:rPr>
+          <w:sz w:val="40"/>
+          <w:szCs w:val="40"/>
+        </w:rPr>
+      </w:pPr>
+    </w:p>
+    <w:p>
+      <w:pPr>
+        <w:rPr>
+          <w:sz w:val="40"/>
+          <w:szCs w:val="40"/>
+        </w:rPr>
+      </w:pPr>
+      <w:r>
+        <w:rPr>
+          <w:sz w:val="40"/>
+          <w:szCs w:val="40"/>
+        </w:rPr>
         <w:t>References</w:t>
       </w:r>
     </w:p>
@@ -2678,7 +2583,23 @@
           <w:sz w:val="24"/>
           <w:szCs w:val="24"/>
         </w:rPr>
-        <w:t xml:space="preserve">Sahu, Antorip. Gated Transformer-Based Architecture for Automatic Modulation </w:t>
+        <w:t xml:space="preserve">Sahu, </w:t>
+      </w:r>
+      <w:proofErr w:type="spellStart"/>
+      <w:r>
+        <w:rPr>
+          <w:sz w:val="24"/>
+          <w:szCs w:val="24"/>
+        </w:rPr>
+        <w:t>Antorip</w:t>
+      </w:r>
+      <w:proofErr w:type="spellEnd"/>
+      <w:r>
+        <w:rPr>
+          <w:sz w:val="24"/>
+          <w:szCs w:val="24"/>
+        </w:rPr>
+        <w:t xml:space="preserve">. Gated Transformer-Based Architecture for Automatic Modulation </w:t>
       </w:r>
       <w:r>
         <w:rPr>
@@ -2723,7 +2644,46 @@
           <w:sz w:val="24"/>
           <w:szCs w:val="24"/>
         </w:rPr>
-        <w:t>Lu, Q., Yang, Z., Zhang, H., Chen, F., Xian, H.: Mrfe: a deep learning based multidimensional radio frequency fingerprinting enhancement approach for iot device identification. IEEE Internet Things J. (2024). </w:t>
+        <w:t xml:space="preserve">Lu, Q., Yang, Z., Zhang, H., Chen, F., Xian, H.: </w:t>
+      </w:r>
+      <w:proofErr w:type="spellStart"/>
+      <w:r>
+        <w:rPr>
+          <w:sz w:val="24"/>
+          <w:szCs w:val="24"/>
+        </w:rPr>
+        <w:t>Mrfe</w:t>
+      </w:r>
+      <w:proofErr w:type="spellEnd"/>
+      <w:r>
+        <w:rPr>
+          <w:sz w:val="24"/>
+          <w:szCs w:val="24"/>
+        </w:rPr>
+        <w:t xml:space="preserve">: a deep learning based multidimensional radio frequency fingerprinting enhancement approach for </w:t>
+      </w:r>
+      <w:proofErr w:type="spellStart"/>
+      <w:r>
+        <w:rPr>
+          <w:sz w:val="24"/>
+          <w:szCs w:val="24"/>
+        </w:rPr>
+        <w:t>iot</w:t>
+      </w:r>
+      <w:proofErr w:type="spellEnd"/>
+      <w:r>
+        <w:rPr>
+          <w:sz w:val="24"/>
+          <w:szCs w:val="24"/>
+        </w:rPr>
+        <w:t xml:space="preserve"> </w:t>
+      </w:r>
+      <w:r>
+        <w:rPr>
+          <w:sz w:val="24"/>
+          <w:szCs w:val="24"/>
+        </w:rPr>
+        <w:t>device identification. IEEE Internet Things J. (2024). </w:t>
       </w:r>
       <w:hyperlink r:id="rId19" w:history="1">
         <w:r>
@@ -4644,6 +4604,7 @@
   <w:style w:type="character" w:default="1" w:styleId="a2">
     <w:name w:val="Default Paragraph Font"/>
     <w:uiPriority w:val="1"/>
+    <w:semiHidden/>
     <w:unhideWhenUsed/>
   </w:style>
   <w:style w:type="table" w:default="1" w:styleId="a3">

</xml_diff>